<commit_message>
done qr code for verify letter
</commit_message>
<xml_diff>
--- a/example/templates/SKTM.docx
+++ b/example/templates/SKTM.docx
@@ -507,23 +507,23 @@
       </w:r>
       <w:proofErr w:type="spellStart"/>
       <w:r>
-        <w:t>Desa</w:t>
-      </w:r>
-      <w:proofErr w:type="spellEnd"/>
-      <w:r>
-        <w:t xml:space="preserve"> </w:t>
-      </w:r>
-      <w:proofErr w:type="spellStart"/>
-      <w:r>
-        <w:t>Pulau</w:t>
-      </w:r>
-      <w:proofErr w:type="spellEnd"/>
-      <w:r>
-        <w:t xml:space="preserve"> </w:t>
-      </w:r>
-      <w:proofErr w:type="spellStart"/>
-      <w:r>
-        <w:t>Gadang</w:t>
+        <w:t>Nagari</w:t>
+      </w:r>
+      <w:proofErr w:type="spellEnd"/>
+      <w:r>
+        <w:t xml:space="preserve"> </w:t>
+      </w:r>
+      <w:proofErr w:type="spellStart"/>
+      <w:r>
+        <w:t>Bukik</w:t>
+      </w:r>
+      <w:proofErr w:type="spellEnd"/>
+      <w:r>
+        <w:t xml:space="preserve"> </w:t>
+      </w:r>
+      <w:proofErr w:type="spellStart"/>
+      <w:r>
+        <w:t>Batabuah</w:t>
       </w:r>
       <w:proofErr w:type="spellEnd"/>
       <w:r>
@@ -535,7 +535,15 @@
       </w:r>
       <w:proofErr w:type="spellEnd"/>
       <w:r>
-        <w:t xml:space="preserve"> XIII Koto Kampar </w:t>
+        <w:t xml:space="preserve"> </w:t>
+      </w:r>
+      <w:proofErr w:type="spellStart"/>
+      <w:r>
+        <w:t>Canduang</w:t>
+      </w:r>
+      <w:proofErr w:type="spellEnd"/>
+      <w:r>
+        <w:t xml:space="preserve"> </w:t>
       </w:r>
       <w:proofErr w:type="spellStart"/>
       <w:r>
@@ -543,7 +551,26 @@
       </w:r>
       <w:proofErr w:type="spellEnd"/>
       <w:r>
-        <w:t xml:space="preserve"> Kampar </w:t>
+        <w:t xml:space="preserve"> </w:t>
+      </w:r>
+      <w:proofErr w:type="spellStart"/>
+      <w:r>
+        <w:t>Agam</w:t>
+      </w:r>
+      <w:proofErr w:type="spellEnd"/>
+      <w:r>
+        <w:t xml:space="preserve"> </w:t>
+      </w:r>
+      <w:proofErr w:type="spellStart"/>
+      <w:r>
+        <w:t>Provinsi</w:t>
+      </w:r>
+      <w:proofErr w:type="spellEnd"/>
+      <w:r>
+        <w:t xml:space="preserve"> Sumatra Barat</w:t>
+      </w:r>
+      <w:r>
+        <w:t xml:space="preserve"> </w:t>
       </w:r>
       <w:proofErr w:type="spellStart"/>
       <w:r>
@@ -1093,29 +1120,9 @@
           <w:tab w:val="clear" w:pos="4320"/>
           <w:tab w:val="clear" w:pos="8640"/>
         </w:tabs>
-      </w:pPr>
-    </w:p>
-    <w:p>
-      <w:pPr>
-        <w:pStyle w:val="Header"/>
-        <w:tabs>
-          <w:tab w:val="clear" w:pos="4320"/>
-          <w:tab w:val="clear" w:pos="8640"/>
-        </w:tabs>
         <w:ind w:left="4536"/>
         <w:jc w:val="center"/>
       </w:pPr>
-      <w:r>
-        <w:t>${</w:t>
-      </w:r>
-      <w:proofErr w:type="spellStart"/>
-      <w:r>
-        <w:t>tanda_tangan_wali_nagari</w:t>
-      </w:r>
-      <w:proofErr w:type="spellEnd"/>
-      <w:r>
-        <w:t>}</w:t>
-      </w:r>
     </w:p>
     <w:p>
       <w:pPr>
@@ -1127,8 +1134,39 @@
         <w:ind w:left="4536"/>
         <w:jc w:val="center"/>
       </w:pPr>
-      <w:bookmarkStart w:id="0" w:name="_GoBack"/>
-      <w:bookmarkEnd w:id="0"/>
+    </w:p>
+    <w:p>
+      <w:pPr>
+        <w:pStyle w:val="Header"/>
+        <w:tabs>
+          <w:tab w:val="clear" w:pos="4320"/>
+          <w:tab w:val="clear" w:pos="8640"/>
+        </w:tabs>
+        <w:ind w:left="4536"/>
+        <w:jc w:val="center"/>
+      </w:pPr>
+      <w:r>
+        <w:t>${</w:t>
+      </w:r>
+      <w:proofErr w:type="spellStart"/>
+      <w:r>
+        <w:t>tanda_tangan_wali_nagari</w:t>
+      </w:r>
+      <w:proofErr w:type="spellEnd"/>
+      <w:r>
+        <w:t>}</w:t>
+      </w:r>
+    </w:p>
+    <w:p>
+      <w:pPr>
+        <w:pStyle w:val="Header"/>
+        <w:tabs>
+          <w:tab w:val="clear" w:pos="4320"/>
+          <w:tab w:val="clear" w:pos="8640"/>
+        </w:tabs>
+        <w:ind w:left="4536"/>
+        <w:jc w:val="center"/>
+      </w:pPr>
     </w:p>
     <w:p>
       <w:pPr>
@@ -1168,8 +1206,25 @@
         <w:t>}</w:t>
       </w:r>
     </w:p>
+    <w:p>
+      <w:pPr>
+        <w:pStyle w:val="Header"/>
+        <w:tabs>
+          <w:tab w:val="clear" w:pos="4320"/>
+          <w:tab w:val="clear" w:pos="8640"/>
+        </w:tabs>
+        <w:rPr>
+          <w:b/>
+          <w:sz w:val="28"/>
+          <w:u w:val="single"/>
+        </w:rPr>
+      </w:pPr>
+      <w:bookmarkStart w:id="0" w:name="_GoBack"/>
+      <w:bookmarkEnd w:id="0"/>
+    </w:p>
     <w:sectPr>
       <w:headerReference w:type="default" r:id="rId7"/>
+      <w:footerReference w:type="default" r:id="rId8"/>
       <w:pgSz w:w="12191" w:h="18711" w:code="5"/>
       <w:pgMar w:top="2268" w:right="1134" w:bottom="1979" w:left="1134" w:header="720" w:footer="720" w:gutter="0"/>
       <w:cols w:space="720"/>
@@ -1195,6 +1250,27 @@
     </w:p>
   </w:endnote>
 </w:endnotes>
+</file>
+
+<file path=word/footer1.xml><?xml version="1.0" encoding="utf-8"?>
+<w:ftr xmlns:wpc="http://schemas.microsoft.com/office/word/2010/wordprocessingCanvas" xmlns:cx="http://schemas.microsoft.com/office/drawing/2014/chartex" xmlns:cx1="http://schemas.microsoft.com/office/drawing/2015/9/8/chartex" xmlns:mc="http://schemas.openxmlformats.org/markup-compatibility/2006" xmlns:o="urn:schemas-microsoft-com:office:office" xmlns:r="http://schemas.openxmlformats.org/officeDocument/2006/relationships" xmlns:m="http://schemas.openxmlformats.org/officeDocument/2006/math" xmlns:v="urn:schemas-microsoft-com:vml" xmlns:wp14="http://schemas.microsoft.com/office/word/2010/wordprocessingDrawing" xmlns:wp="http://schemas.openxmlformats.org/drawingml/2006/wordprocessingDrawing" xmlns:w10="urn:schemas-microsoft-com:office:word" xmlns:w="http://schemas.openxmlformats.org/wordprocessingml/2006/main" xmlns:w14="http://schemas.microsoft.com/office/word/2010/wordml" xmlns:w15="http://schemas.microsoft.com/office/word/2012/wordml" xmlns:w16se="http://schemas.microsoft.com/office/word/2015/wordml/symex" xmlns:wpg="http://schemas.microsoft.com/office/word/2010/wordprocessingGroup" xmlns:wpi="http://schemas.microsoft.com/office/word/2010/wordprocessingInk" xmlns:wne="http://schemas.microsoft.com/office/word/2006/wordml" xmlns:wps="http://schemas.microsoft.com/office/word/2010/wordprocessingShape" mc:Ignorable="w14 w15 w16se wp14">
+  <w:p>
+    <w:pPr>
+      <w:pStyle w:val="Footer"/>
+    </w:pPr>
+    <w:r>
+      <w:t>${</w:t>
+    </w:r>
+    <w:proofErr w:type="spellStart"/>
+    <w:r>
+      <w:t>qr_code</w:t>
+    </w:r>
+    <w:proofErr w:type="spellEnd"/>
+    <w:r>
+      <w:t>}</w:t>
+    </w:r>
+  </w:p>
+</w:ftr>
 </file>
 
 <file path=word/footnotes.xml><?xml version="1.0" encoding="utf-8"?>

</xml_diff>